<commit_message>
Updated default parameters of Battery, DCDCConverter, and Propeller
</commit_message>
<xml_diff>
--- a/COMPONENTS/Battery/Battery_GraphModel.docx
+++ b/COMPONENTS/Battery/Battery_GraphModel.docx
@@ -158,10 +158,10 @@
             <v:path o:extrusionok="f" gradientshapeok="t" o:connecttype="rect"/>
             <o:lock v:ext="edit" aspectratio="t"/>
           </v:shapetype>
-          <v:shape id="_x0000_i1025" type="#_x0000_t75" style="width:14.5pt;height:18pt" o:ole="">
+          <v:shape id="_x0000_i1025" type="#_x0000_t75" style="width:14.75pt;height:18pt" o:ole="">
             <v:imagedata r:id="rId9" o:title=""/>
           </v:shape>
-          <o:OLEObject Type="Embed" ProgID="Equation.DSMT4" ShapeID="_x0000_i1025" DrawAspect="Content" ObjectID="_1665592958" r:id="rId10"/>
+          <o:OLEObject Type="Embed" ProgID="Equation.DSMT4" ShapeID="_x0000_i1025" DrawAspect="Content" ObjectID="_1672167010" r:id="rId10"/>
         </w:object>
       </w:r>
       <w:r>
@@ -228,14 +228,27 @@
       <w:r>
         <w:t xml:space="preserve">Figure </w:t>
       </w:r>
-      <w:fldSimple w:instr=" SEQ Figure \* ARABIC ">
-        <w:r>
-          <w:rPr>
-            <w:noProof/>
-          </w:rPr>
-          <w:t>3</w:t>
-        </w:r>
-      </w:fldSimple>
+      <w:r>
+        <w:fldChar w:fldCharType="begin"/>
+      </w:r>
+      <w:r>
+        <w:instrText xml:space="preserve"> SEQ Figure \* ARABIC </w:instrText>
+      </w:r>
+      <w:r>
+        <w:fldChar w:fldCharType="separate"/>
+      </w:r>
+      <w:r>
+        <w:rPr>
+          <w:noProof/>
+        </w:rPr>
+        <w:t>3</w:t>
+      </w:r>
+      <w:r>
+        <w:rPr>
+          <w:noProof/>
+        </w:rPr>
+        <w:fldChar w:fldCharType="end"/>
+      </w:r>
       <w:r>
         <w:t>: Battery Component Model</w:t>
       </w:r>
@@ -256,10 +269,10 @@
           <w:position w:val="-104"/>
         </w:rPr>
         <w:object w:dxaOrig="3660" w:dyaOrig="2200" w14:anchorId="4D19A66A">
-          <v:shape id="_x0000_i1026" type="#_x0000_t75" style="width:183.5pt;height:110pt" o:ole="">
+          <v:shape id="_x0000_i1026" type="#_x0000_t75" style="width:183.8pt;height:110.2pt" o:ole="">
             <v:imagedata r:id="rId12" o:title=""/>
           </v:shape>
-          <o:OLEObject Type="Embed" ProgID="Equation.DSMT4" ShapeID="_x0000_i1026" DrawAspect="Content" ObjectID="_1665592959" r:id="rId13"/>
+          <o:OLEObject Type="Embed" ProgID="Equation.DSMT4" ShapeID="_x0000_i1026" DrawAspect="Content" ObjectID="_1672167011" r:id="rId13"/>
         </w:object>
       </w:r>
       <w:r>
@@ -412,10 +425,10 @@
           <w:position w:val="-12"/>
         </w:rPr>
         <w:object w:dxaOrig="940" w:dyaOrig="360" w14:anchorId="08186B4B">
-          <v:shape id="_x0000_i1027" type="#_x0000_t75" style="width:47pt;height:18pt" o:ole="">
+          <v:shape id="_x0000_i1027" type="#_x0000_t75" style="width:46.9pt;height:18pt" o:ole="">
             <v:imagedata r:id="rId14" o:title=""/>
           </v:shape>
-          <o:OLEObject Type="Embed" ProgID="Equation.DSMT4" ShapeID="_x0000_i1027" DrawAspect="Content" ObjectID="_1665592960" r:id="rId15"/>
+          <o:OLEObject Type="Embed" ProgID="Equation.DSMT4" ShapeID="_x0000_i1027" DrawAspect="Content" ObjectID="_1672167012" r:id="rId15"/>
         </w:object>
       </w:r>
       <w:r>
@@ -426,17 +439,23 @@
           <w:position w:val="-10"/>
         </w:rPr>
         <w:object w:dxaOrig="240" w:dyaOrig="320" w14:anchorId="68FB3B2F">
-          <v:shape id="_x0000_i1028" type="#_x0000_t75" style="width:12pt;height:15.5pt" o:ole="">
+          <v:shape id="_x0000_i1028" type="#_x0000_t75" style="width:12pt;height:15.25pt" o:ole="">
             <v:imagedata r:id="rId16" o:title=""/>
           </v:shape>
-          <o:OLEObject Type="Embed" ProgID="Equation.DSMT4" ShapeID="_x0000_i1028" DrawAspect="Content" ObjectID="_1665592961" r:id="rId17"/>
+          <o:OLEObject Type="Embed" ProgID="Equation.DSMT4" ShapeID="_x0000_i1028" DrawAspect="Content" ObjectID="_1672167013" r:id="rId17"/>
         </w:object>
       </w:r>
       <w:r>
         <w:t xml:space="preserve"> is the battery capacity</w:t>
       </w:r>
       <w:r>
-        <w:t xml:space="preserve"> (Amp-hours or equivalent)</w:t>
+        <w:t xml:space="preserve"> (</w:t>
+      </w:r>
+      <w:r>
+        <w:t>Coulombs in SI</w:t>
+      </w:r>
+      <w:r>
+        <w:t>)</w:t>
       </w:r>
       <w:r>
         <w:t xml:space="preserve">, </w:t>
@@ -446,10 +465,10 @@
           <w:position w:val="-10"/>
         </w:rPr>
         <w:object w:dxaOrig="200" w:dyaOrig="260" w14:anchorId="6EE2FE4B">
-          <v:shape id="_x0000_i1029" type="#_x0000_t75" style="width:10.5pt;height:13pt" o:ole="">
+          <v:shape id="_x0000_i1029" type="#_x0000_t75" style="width:10.35pt;height:13.1pt" o:ole="">
             <v:imagedata r:id="rId18" o:title=""/>
           </v:shape>
-          <o:OLEObject Type="Embed" ProgID="Equation.DSMT4" ShapeID="_x0000_i1029" DrawAspect="Content" ObjectID="_1665592962" r:id="rId19"/>
+          <o:OLEObject Type="Embed" ProgID="Equation.DSMT4" ShapeID="_x0000_i1029" DrawAspect="Content" ObjectID="_1672167014" r:id="rId19"/>
         </w:object>
       </w:r>
       <w:r>
@@ -460,10 +479,10 @@
           <w:position w:val="-12"/>
         </w:rPr>
         <w:object w:dxaOrig="499" w:dyaOrig="360" w14:anchorId="4D1BD752">
-          <v:shape id="_x0000_i1030" type="#_x0000_t75" style="width:25pt;height:18pt" o:ole="">
+          <v:shape id="_x0000_i1030" type="#_x0000_t75" style="width:25.1pt;height:18pt" o:ole="">
             <v:imagedata r:id="rId20" o:title=""/>
           </v:shape>
-          <o:OLEObject Type="Embed" ProgID="Equation.DSMT4" ShapeID="_x0000_i1030" DrawAspect="Content" ObjectID="_1665592963" r:id="rId21"/>
+          <o:OLEObject Type="Embed" ProgID="Equation.DSMT4" ShapeID="_x0000_i1030" DrawAspect="Content" ObjectID="_1672167015" r:id="rId21"/>
         </w:object>
       </w:r>
       <w:r>
@@ -474,10 +493,10 @@
           <w:position w:val="-12"/>
         </w:rPr>
         <w:object w:dxaOrig="220" w:dyaOrig="360" w14:anchorId="4B24FA2F">
-          <v:shape id="_x0000_i1031" type="#_x0000_t75" style="width:11.5pt;height:18pt" o:ole="">
+          <v:shape id="_x0000_i1031" type="#_x0000_t75" style="width:11.45pt;height:18pt" o:ole="">
             <v:imagedata r:id="rId22" o:title=""/>
           </v:shape>
-          <o:OLEObject Type="Embed" ProgID="Equation.DSMT4" ShapeID="_x0000_i1031" DrawAspect="Content" ObjectID="_1665592964" r:id="rId23"/>
+          <o:OLEObject Type="Embed" ProgID="Equation.DSMT4" ShapeID="_x0000_i1031" DrawAspect="Content" ObjectID="_1672167016" r:id="rId23"/>
         </w:object>
       </w:r>
       <w:r>
@@ -509,19 +528,11 @@
           <v:shape id="_x0000_i1032" type="#_x0000_t75" style="width:12pt;height:18pt" o:ole="">
             <v:imagedata r:id="rId24" o:title=""/>
           </v:shape>
-          <o:OLEObject Type="Embed" ProgID="Equation.DSMT4" ShapeID="_x0000_i1032" DrawAspect="Content" ObjectID="_1665592965" r:id="rId25"/>
+          <o:OLEObject Type="Embed" ProgID="Equation.DSMT4" ShapeID="_x0000_i1032" DrawAspect="Content" ObjectID="_1672167017" r:id="rId25"/>
         </w:object>
       </w:r>
       <w:r>
-        <w:t xml:space="preserve">is the voltage of the load connected to the </w:t>
-      </w:r>
-      <w:proofErr w:type="gramStart"/>
-      <w:r>
-        <w:t>battery.</w:t>
-      </w:r>
-      <w:proofErr w:type="gramEnd"/>
-      <w:r>
-        <w:t xml:space="preserve">  </w:t>
+        <w:t xml:space="preserve">is the voltage of the load connected to the battery.  </w:t>
       </w:r>
     </w:p>
     <w:p>
@@ -585,14 +596,27 @@
       <w:r>
         <w:t xml:space="preserve">Figure </w:t>
       </w:r>
-      <w:fldSimple w:instr=" SEQ Figure \* ARABIC ">
-        <w:r>
-          <w:rPr>
-            <w:noProof/>
-          </w:rPr>
-          <w:t>4</w:t>
-        </w:r>
-      </w:fldSimple>
+      <w:r>
+        <w:fldChar w:fldCharType="begin"/>
+      </w:r>
+      <w:r>
+        <w:instrText xml:space="preserve"> SEQ Figure \* ARABIC </w:instrText>
+      </w:r>
+      <w:r>
+        <w:fldChar w:fldCharType="separate"/>
+      </w:r>
+      <w:r>
+        <w:rPr>
+          <w:noProof/>
+        </w:rPr>
+        <w:t>4</w:t>
+      </w:r>
+      <w:r>
+        <w:rPr>
+          <w:noProof/>
+        </w:rPr>
+        <w:fldChar w:fldCharType="end"/>
+      </w:r>
       <w:r>
         <w:t>: Battery Graph Model</w:t>
       </w:r>
@@ -613,10 +637,10 @@
           <w:position w:val="-192"/>
         </w:rPr>
         <w:object w:dxaOrig="6020" w:dyaOrig="8640" w14:anchorId="249C7380">
-          <v:shape id="_x0000_i1035" type="#_x0000_t75" style="width:301.5pt;height:6in" o:ole="">
+          <v:shape id="_x0000_i1033" type="#_x0000_t75" style="width:301.65pt;height:6in" o:ole="">
             <v:imagedata r:id="rId27" o:title=""/>
           </v:shape>
-          <o:OLEObject Type="Embed" ProgID="Equation.DSMT4" ShapeID="_x0000_i1035" DrawAspect="Content" ObjectID="_1665592966" r:id="rId28"/>
+          <o:OLEObject Type="Embed" ProgID="Equation.DSMT4" ShapeID="_x0000_i1033" DrawAspect="Content" ObjectID="_1672167018" r:id="rId28"/>
         </w:object>
       </w:r>
       <w:r>

</xml_diff>